<commit_message>
Story #38 - completed code review.
</commit_message>
<xml_diff>
--- a/docs/scrum/Sprint3/code_review_story_38.docx
+++ b/docs/scrum/Sprint3/code_review_story_38.docx
@@ -201,8 +201,6 @@
             <w:r>
               <w:t>piechart-detailed.html, piechart.controller.js, piechart.html</w:t>
             </w:r>
-            <w:bookmarkStart w:id="0" w:name="_GoBack"/>
-            <w:bookmarkEnd w:id="0"/>
           </w:p>
         </w:tc>
       </w:tr>
@@ -224,7 +222,11 @@
           <w:tcPr>
             <w:tcW w:w="7362" w:type="dxa"/>
           </w:tcPr>
-          <w:p/>
+          <w:p>
+            <w:r>
+              <w:t>Approved – recommend merging</w:t>
+            </w:r>
+          </w:p>
         </w:tc>
       </w:tr>
     </w:tbl>
@@ -578,6 +580,14 @@
                 <w:color w:val="000000" w:themeColor="text1"/>
               </w:rPr>
             </w:pPr>
+            <w:r>
+              <w:rPr>
+                <w:color w:val="000000" w:themeColor="text1"/>
+              </w:rPr>
+              <w:t>There aren’t any automated unit tests but I know the code has been heavily tested manually. I’d recommend adding the automated tests going forward.</w:t>
+            </w:r>
+            <w:bookmarkStart w:id="0" w:name="_GoBack"/>
+            <w:bookmarkEnd w:id="0"/>
           </w:p>
           <w:p>
             <w:pPr>
@@ -6504,7 +6514,7 @@
   <a:extraClrSchemeLst/>
   <a:extLst>
     <a:ext uri="{05A4C25C-085E-4340-85A3-A5531E510DB2}">
-      <thm15:themeFamily xmlns="" xmlns:thm15="http://schemas.microsoft.com/office/thememl/2012/main" name="Office Theme" id="{62F939B6-93AF-4DB8-9C6B-D6C7DFDC589F}" vid="{4A3C46E8-61CC-4603-A589-7422A47A8E4A}"/>
+      <thm15:themeFamily xmlns:thm15="http://schemas.microsoft.com/office/thememl/2012/main" xmlns="" name="Office Theme" id="{62F939B6-93AF-4DB8-9C6B-D6C7DFDC589F}" vid="{4A3C46E8-61CC-4603-A589-7422A47A8E4A}"/>
     </a:ext>
   </a:extLst>
 </a:theme>
@@ -6515,7 +6525,7 @@
 </file>
 
 <file path=customXml/itemProps1.xml><?xml version="1.0" encoding="utf-8"?>
-<ds:datastoreItem xmlns:ds="http://schemas.openxmlformats.org/officeDocument/2006/customXml" ds:itemID="{8FF37740-8A8A-B945-9639-64C54C41221A}">
+<ds:datastoreItem xmlns:ds="http://schemas.openxmlformats.org/officeDocument/2006/customXml" ds:itemID="{CEE1139E-7351-DB42-9570-B2053A88CE41}">
   <ds:schemaRefs>
     <ds:schemaRef ds:uri="http://schemas.openxmlformats.org/officeDocument/2006/bibliography"/>
   </ds:schemaRefs>

</xml_diff>